<commit_message>
Add document upload functionality with multer and enhanced file handling
- Integrate multer middleware for robust file upload handling in node-server
- Implement secure document upload endpoint with metadata support
- Add file slice retrieval and upload mechanism in Word Add-in React component
- Configure file storage with temporary filename and metadata preservation
- Enhance document tracking with real-time upload notifications via Socket.IO
</commit_message>
<xml_diff>
--- a/node-server/documents/example.docx
+++ b/node-server/documents/example.docx
@@ -11,26 +11,14 @@
         </w:rPr>
       </w:pPr>
       <w:r>
-        <w:t xml:space="preserve">Hello </w:t>
-      </w:r>
-      <w:proofErr w:type="spellStart"/>
-      <w:r>
-        <w:t>World</w:t>
+        <w:t>Hello World</w:t>
       </w:r>
       <w:r>
         <w:rPr>
           <w:b/>
           <w:bCs/>
         </w:rPr>
-        <w:t>Foo</w:t>
-      </w:r>
-      <w:proofErr w:type="spellEnd"/>
-      <w:r>
-        <w:rPr>
-          <w:b/>
-          <w:bCs/>
-        </w:rPr>
-        <w:t xml:space="preserve"> Bar</w:t>
+        <w:t>Foo Bar</w:t>
       </w:r>
       <w:r>
         <w:rPr>
@@ -38,37 +26,14 @@
           <w:bCs/>
         </w:rPr>
         <w:tab/>
-      </w:r>
-      <w:proofErr w:type="spellStart"/>
-      <w:r>
-        <w:rPr>
-          <w:b/>
-          <w:bCs/>
-        </w:rPr>
-        <w:t>Github</w:t>
-      </w:r>
-      <w:proofErr w:type="spellEnd"/>
-      <w:r>
-        <w:rPr>
-          <w:b/>
-          <w:bCs/>
-        </w:rPr>
-        <w:t xml:space="preserve"> is the best</w:t>
+        <w:t>Github is the best</w:t>
       </w:r>
       <w:r>
         <w:rPr>
           <w:b/>
           <w:bCs/>
         </w:rPr>
-        <w:t xml:space="preserve"> </w:t>
-      </w:r>
-      <w:proofErr w:type="spellStart"/>
-      <w:r>
-        <w:rPr>
-          <w:b/>
-          <w:bCs/>
-        </w:rPr>
-        <w:t>asdasd</w:t>
+        <w:t xml:space="preserve"> asdasd</w:t>
       </w:r>
       <w:r>
         <w:rPr>
@@ -77,7 +42,6 @@
         </w:rPr>
         <w:t>asd</w:t>
       </w:r>
-      <w:proofErr w:type="spellEnd"/>
     </w:p>
     <w:p>
       <w:pPr>
@@ -86,7 +50,6 @@
           <w:bCs/>
         </w:rPr>
       </w:pPr>
-      <w:proofErr w:type="spellStart"/>
       <w:r>
         <w:rPr>
           <w:b/>
@@ -101,23 +64,13 @@
         </w:rPr>
         <w:t>sd</w:t>
       </w:r>
-      <w:proofErr w:type="spellEnd"/>
       <w:r>
         <w:rPr>
           <w:b/>
           <w:bCs/>
         </w:rPr>
-        <w:t xml:space="preserve"> </w:t>
+        <w:t xml:space="preserve"> fsdfsadfa</w:t>
       </w:r>
-      <w:proofErr w:type="spellStart"/>
-      <w:r>
-        <w:rPr>
-          <w:b/>
-          <w:bCs/>
-        </w:rPr>
-        <w:t>fsdfsadfa</w:t>
-      </w:r>
-      <w:proofErr w:type="spellEnd"/>
     </w:p>
     <w:p>
       <w:pPr>
@@ -128,51 +81,13 @@
       </w:pPr>
     </w:p>
     <w:p>
-      <w:pPr>
-        <w:rPr>
-          <w:b/>
-          <w:bCs/>
-        </w:rPr>
-      </w:pPr>
-    </w:p>
-    <w:p>
-      <w:proofErr w:type="spellStart"/>
       <w:r>
         <w:rPr>
           <w:b/>
           <w:bCs/>
         </w:rPr>
-        <w:t>asdf</w:t>
+        <w:t>aaaaaaaaaa</w:t>
       </w:r>
-      <w:r>
-        <w:rPr>
-          <w:b/>
-          <w:bCs/>
-        </w:rPr>
-        <w:t>sssss</w:t>
-      </w:r>
-      <w:r>
-        <w:rPr>
-          <w:b/>
-          <w:bCs/>
-        </w:rPr>
-        <w:t>adf</w:t>
-      </w:r>
-      <w:r>
-        <w:rPr>
-          <w:b/>
-          <w:bCs/>
-        </w:rPr>
-        <w:t>as</w:t>
-      </w:r>
-      <w:r>
-        <w:rPr>
-          <w:b/>
-          <w:bCs/>
-        </w:rPr>
-        <w:t>adsfads</w:t>
-      </w:r>
-      <w:proofErr w:type="spellEnd"/>
     </w:p>
     <w:sectPr>
       <w:pgSz w:w="11906" w:h="16838"/>
@@ -1145,6 +1060,12 @@
   <wetp:taskpane dockstate="right" visibility="0" width="545" row="1">
     <wetp:webextensionref xmlns:r="http://schemas.openxmlformats.org/officeDocument/2006/relationships" r:id="rId1"/>
   </wetp:taskpane>
+  <wetp:taskpane dockstate="right" visibility="0" width="350" row="2">
+    <wetp:webextensionref xmlns:r="http://schemas.openxmlformats.org/officeDocument/2006/relationships" r:id="rId2"/>
+  </wetp:taskpane>
+  <wetp:taskpane dockstate="right" visibility="0" width="350" row="2">
+    <wetp:webextensionref xmlns:r="http://schemas.openxmlformats.org/officeDocument/2006/relationships" r:id="rId3"/>
+  </wetp:taskpane>
 </wetp:taskpanes>
 </file>
 
@@ -1156,4 +1077,29 @@
   <we:bindings/>
   <we:snapshot xmlns:r="http://schemas.openxmlformats.org/officeDocument/2006/relationships"/>
 </we:webextension>
+</file>
+
+<file path=word/webextensions/webextension2.xml><?xml version="1.0" encoding="utf-8"?>
+<we:webextension xmlns:we="http://schemas.microsoft.com/office/webextensions/webextension/2010/11" id="{50FCD426-E085-4CC4-B1E1-C5883D57145D}">
+  <we:reference id="a8b28819-f6c0-42f7-b7c3-460fd297efa4" version="1.0.0.0" store="developer" storeType="Registry"/>
+  <we:alternateReferences/>
+  <we:properties>
+    <we:property name="Office.AutoShowTaskpaneWithDocument" value="true"/>
+  </we:properties>
+  <we:bindings/>
+  <we:snapshot xmlns:r="http://schemas.openxmlformats.org/officeDocument/2006/relationships"/>
+</we:webextension>
+</file>
+
+<file path=word/webextensions/webextension3.xml><?xml version="1.0" encoding="utf-8"?>
+<we:webextension xmlns:we="http://schemas.microsoft.com/office/webextensions/webextension/2010/11" id="{EC57F6E3-3C4A-44F0-9CD1-CAE688C3794E}">
+  <we:reference id="f85491a7-0cf8-4950-b18c-d85ae9970d61" version="1.0.0.0" store="\\BAOUIENGINEER20\OfficeAddins" storeType="Filesystem"/>
+  <we:alternateReferences/>
+  <we:properties>
+    <we:property name="Office.AutoShowTaskpaneWithDocument" value="true"/>
+    <we:property name="documentDirty" value="true"/>
+  </we:properties>
+  <we:bindings/>
+  <we:snapshot xmlns:r="http://schemas.openxmlformats.org/officeDocument/2006/relationships"/>
+</we:webextension>
 </file>
</xml_diff>

<commit_message>
Enhance Document Editor with Responsive Layout and Resize Handling
- Update CSS for DocumentEditor to improve responsiveness on various screen sizes
- Implement viewport height for full-height layout and adjust document list panel styles
- Add resize event listener to handle editor resizing dynamically
- Refactor toolbar layout for better usability on smaller screens
</commit_message>
<xml_diff>
--- a/node-server/documents/example.docx
+++ b/node-server/documents/example.docx
@@ -183,6 +183,25 @@
           <w:bCs/>
         </w:rPr>
         <w:t xml:space="preserve">test4a</w:t>
+      </w:r>
+    </w:p>
+    <w:p>
+      <w:pPr>
+        <w:pBdr/>
+        <w:pStyle w:val="Normal"/>
+        <w:spacing/>
+        <w:ind/>
+        <w:rPr>
+          <w:b/>
+          <w:bCs/>
+        </w:rPr>
+      </w:pPr>
+      <w:r>
+        <w:rPr>
+          <w:b/>
+          <w:bCs/>
+        </w:rPr>
+        <w:t xml:space="preserve">test5</w:t>
       </w:r>
     </w:p>
     <w:sectPr>

</xml_diff>